<commit_message>
Removed references to CUD2, Staging, fixed a few typos
</commit_message>
<xml_diff>
--- a/CUD Web Service Access Instructions.docx
+++ b/CUD Web Service Access Instructions.docx
@@ -19,7 +19,15 @@
           <w:b w:val="0"/>
           <w:sz w:val="22"/>
         </w:rPr>
-        <w:t>Accessing data in the CUD2 web service.</w:t>
+        <w:t>Accessing data in the CUD</w:t>
+      </w:r>
+      <w:r>
+        <w:rPr>
+          <w:rStyle w:val="Strong"/>
+          <w:b w:val="0"/>
+          <w:sz w:val="22"/>
+        </w:rPr>
+        <w:t xml:space="preserve"> web service.</w:t>
       </w:r>
     </w:p>
     <w:p>
@@ -1101,23 +1109,21 @@
         </w:rPr>
         <w:t xml:space="preserve">Many thanks go to Ian Plummer (Balliol) for his original wiki which makes up part of this document, and to Simon Wedge (St. Hugh’s) for his work with me on the queries, scripts and automating the batch jobs.  Thanks also go to Dameon Wagner (IAM Services) </w:t>
       </w:r>
-      <w:proofErr w:type="gramStart"/>
       <w:r>
         <w:rPr>
           <w:rStyle w:val="Strong"/>
           <w:b w:val="0"/>
           <w:i/>
         </w:rPr>
-        <w:t>For</w:t>
-      </w:r>
-      <w:proofErr w:type="gramEnd"/>
+        <w:t>f</w:t>
+      </w:r>
       <w:r>
         <w:rPr>
           <w:rStyle w:val="Strong"/>
           <w:b w:val="0"/>
           <w:i/>
         </w:rPr>
-        <w:t xml:space="preserve"> all his work on the XSLT and finally Nigel Brown (IAM Services) for his work on the PowerShell.</w:t>
+        <w:t>or all his work on the XSLT and finally Nigel Brown (IAM Services) for his work on the PowerShell.</w:t>
       </w:r>
     </w:p>
     <w:p>
@@ -1407,18 +1413,6 @@
         </w:rPr>
         <w:t>service</w:t>
       </w:r>
-      <w:r>
-        <w:rPr>
-          <w:rStyle w:val="Strong"/>
-        </w:rPr>
-        <w:t xml:space="preserve"> (CUD-s</w:t>
-      </w:r>
-      <w:r>
-        <w:rPr>
-          <w:rStyle w:val="Strong"/>
-        </w:rPr>
-        <w:t>taging for test purposes)</w:t>
-      </w:r>
     </w:p>
     <w:p>
       <w:pPr>
@@ -1666,7 +1660,55 @@
             <w:rFonts w:eastAsia="Times New Roman" w:cs="Times"/>
             <w:lang w:val="en" w:eastAsia="en-GB"/>
           </w:rPr>
-          <w:t>https://sharepoint.nexus.ox.ac.uk/sites/SSP/interfaces/SITS%20Student%20Data%20Feed/CudClient.zip</w:t>
+          <w:t>https://sharepoint.n</w:t>
+        </w:r>
+        <w:r>
+          <w:rPr>
+            <w:rStyle w:val="Hyperlink"/>
+            <w:rFonts w:eastAsia="Times New Roman" w:cs="Times"/>
+            <w:lang w:val="en" w:eastAsia="en-GB"/>
+          </w:rPr>
+          <w:t>e</w:t>
+        </w:r>
+        <w:r>
+          <w:rPr>
+            <w:rStyle w:val="Hyperlink"/>
+            <w:rFonts w:eastAsia="Times New Roman" w:cs="Times"/>
+            <w:lang w:val="en" w:eastAsia="en-GB"/>
+          </w:rPr>
+          <w:t>xus.ox.ac.uk/site</w:t>
+        </w:r>
+        <w:r>
+          <w:rPr>
+            <w:rStyle w:val="Hyperlink"/>
+            <w:rFonts w:eastAsia="Times New Roman" w:cs="Times"/>
+            <w:lang w:val="en" w:eastAsia="en-GB"/>
+          </w:rPr>
+          <w:t>s</w:t>
+        </w:r>
+        <w:r>
+          <w:rPr>
+            <w:rStyle w:val="Hyperlink"/>
+            <w:rFonts w:eastAsia="Times New Roman" w:cs="Times"/>
+            <w:lang w:val="en" w:eastAsia="en-GB"/>
+          </w:rPr>
+          <w:t>/SSP/int</w:t>
+        </w:r>
+        <w:r>
+          <w:rPr>
+            <w:rStyle w:val="Hyperlink"/>
+            <w:rFonts w:eastAsia="Times New Roman" w:cs="Times"/>
+            <w:lang w:val="en" w:eastAsia="en-GB"/>
+          </w:rPr>
+          <w:t>e</w:t>
+        </w:r>
+        <w:r>
+          <w:rPr>
+            <w:rStyle w:val="Hyperlink"/>
+            <w:rFonts w:eastAsia="Times New Roman" w:cs="Times"/>
+            <w:lang w:val="en" w:eastAsia="en-GB"/>
+          </w:rPr>
+          <w:t>rfaces/SITS%20Student%20Data%20Feed/CudClient.zip</w:t>
         </w:r>
       </w:hyperlink>
       <w:r>
@@ -1848,21 +1890,152 @@
                 <w:rFonts w:eastAsia="Times New Roman" w:cs="Arial"/>
                 <w:lang w:eastAsia="en-GB"/>
               </w:rPr>
-              <w:t>To: sysdev@it.ox.ac.uk Subject: Request for access to CUD</w:t>
-            </w:r>
-            <w:r>
+              <w:t xml:space="preserve">To: </w:t>
+            </w:r>
+            <w:hyperlink r:id="rId13" w:history="1">
+              <w:r>
+                <w:rPr>
+                  <w:rStyle w:val="Hyperlink"/>
+                  <w:rFonts w:eastAsia="Times New Roman" w:cs="Arial"/>
+                  <w:lang w:eastAsia="en-GB"/>
+                </w:rPr>
+                <w:t>sysdev@it.ox.ac.uk</w:t>
+              </w:r>
+            </w:hyperlink>
+          </w:p>
+          <w:p>
+            <w:pPr>
+              <w:textAlignment w:val="baseline"/>
               <w:rPr>
                 <w:rFonts w:eastAsia="Times New Roman" w:cs="Arial"/>
                 <w:lang w:eastAsia="en-GB"/>
               </w:rPr>
-              <w:t xml:space="preserve"> Staging</w:t>
-            </w:r>
+            </w:pPr>
             <w:r>
               <w:rPr>
                 <w:rFonts w:eastAsia="Times New Roman" w:cs="Arial"/>
                 <w:lang w:eastAsia="en-GB"/>
               </w:rPr>
-              <w:t xml:space="preserve"> UI Please supply access to CUD as follows: Name: &lt;your name&gt; SSO username: &lt;your username&gt; Unit: &lt;Unit of the University with which you are affiliated&gt; ITSS: Y/N Reason for access (required if not ITSS):</w:t>
+              <w:t>Subject: Request for access to CUD</w:t>
+            </w:r>
+            <w:r>
+              <w:rPr>
+                <w:rFonts w:eastAsia="Times New Roman" w:cs="Arial"/>
+                <w:lang w:eastAsia="en-GB"/>
+              </w:rPr>
+              <w:t xml:space="preserve"> </w:t>
+            </w:r>
+            <w:r>
+              <w:rPr>
+                <w:rFonts w:eastAsia="Times New Roman" w:cs="Arial"/>
+                <w:lang w:eastAsia="en-GB"/>
+              </w:rPr>
+              <w:t>UI</w:t>
+            </w:r>
+          </w:p>
+          <w:p>
+            <w:pPr>
+              <w:textAlignment w:val="baseline"/>
+              <w:rPr>
+                <w:rFonts w:eastAsia="Times New Roman" w:cs="Arial"/>
+                <w:lang w:eastAsia="en-GB"/>
+              </w:rPr>
+            </w:pPr>
+            <w:r>
+              <w:rPr>
+                <w:rFonts w:eastAsia="Times New Roman" w:cs="Arial"/>
+                <w:lang w:eastAsia="en-GB"/>
+              </w:rPr>
+              <w:t xml:space="preserve">Please supply access to CUD as follows: </w:t>
+            </w:r>
+          </w:p>
+          <w:p>
+            <w:pPr>
+              <w:textAlignment w:val="baseline"/>
+              <w:rPr>
+                <w:rFonts w:eastAsia="Times New Roman" w:cs="Arial"/>
+                <w:lang w:eastAsia="en-GB"/>
+              </w:rPr>
+            </w:pPr>
+          </w:p>
+          <w:p>
+            <w:pPr>
+              <w:textAlignment w:val="baseline"/>
+              <w:rPr>
+                <w:rFonts w:eastAsia="Times New Roman" w:cs="Arial"/>
+                <w:lang w:eastAsia="en-GB"/>
+              </w:rPr>
+            </w:pPr>
+            <w:r>
+              <w:rPr>
+                <w:rFonts w:eastAsia="Times New Roman" w:cs="Arial"/>
+                <w:lang w:eastAsia="en-GB"/>
+              </w:rPr>
+              <w:t xml:space="preserve">Name: &lt;your name&gt; </w:t>
+            </w:r>
+          </w:p>
+          <w:p>
+            <w:pPr>
+              <w:textAlignment w:val="baseline"/>
+              <w:rPr>
+                <w:rFonts w:eastAsia="Times New Roman" w:cs="Arial"/>
+                <w:lang w:eastAsia="en-GB"/>
+              </w:rPr>
+            </w:pPr>
+            <w:r>
+              <w:rPr>
+                <w:rFonts w:eastAsia="Times New Roman" w:cs="Arial"/>
+                <w:lang w:eastAsia="en-GB"/>
+              </w:rPr>
+              <w:t xml:space="preserve">SSO username: &lt;your username&gt; </w:t>
+            </w:r>
+          </w:p>
+          <w:p>
+            <w:pPr>
+              <w:textAlignment w:val="baseline"/>
+              <w:rPr>
+                <w:rFonts w:eastAsia="Times New Roman" w:cs="Arial"/>
+                <w:lang w:eastAsia="en-GB"/>
+              </w:rPr>
+            </w:pPr>
+            <w:r>
+              <w:rPr>
+                <w:rFonts w:eastAsia="Times New Roman" w:cs="Arial"/>
+                <w:lang w:eastAsia="en-GB"/>
+              </w:rPr>
+              <w:t xml:space="preserve">Unit: &lt;Unit of the University with which you are affiliated&gt; </w:t>
+            </w:r>
+          </w:p>
+          <w:p>
+            <w:pPr>
+              <w:textAlignment w:val="baseline"/>
+              <w:rPr>
+                <w:rFonts w:eastAsia="Times New Roman" w:cs="Arial"/>
+                <w:lang w:eastAsia="en-GB"/>
+              </w:rPr>
+            </w:pPr>
+            <w:r>
+              <w:rPr>
+                <w:rFonts w:eastAsia="Times New Roman" w:cs="Arial"/>
+                <w:lang w:eastAsia="en-GB"/>
+              </w:rPr>
+              <w:t xml:space="preserve">ITSS: Y/N </w:t>
+            </w:r>
+          </w:p>
+          <w:p>
+            <w:pPr>
+              <w:textAlignment w:val="baseline"/>
+              <w:rPr>
+                <w:rFonts w:eastAsia="Times New Roman" w:cs="Arial"/>
+                <w:lang w:eastAsia="en-GB"/>
+              </w:rPr>
+            </w:pPr>
+            <w:r>
+              <w:rPr>
+                <w:rFonts w:eastAsia="Times New Roman" w:cs="Arial"/>
+                <w:lang w:eastAsia="en-GB"/>
+              </w:rPr>
+              <w:t>Reason for access (required if not ITSS):</w:t>
             </w:r>
           </w:p>
           <w:p>
@@ -2027,21 +2200,138 @@
                 <w:rFonts w:eastAsia="Times New Roman" w:cs="Arial"/>
                 <w:lang w:eastAsia="en-GB"/>
               </w:rPr>
-              <w:t xml:space="preserve">To: sysdev@it.ox.ac.uk Subject: Request for access to CUD </w:t>
-            </w:r>
-            <w:r>
+              <w:t xml:space="preserve">To: </w:t>
+            </w:r>
+            <w:hyperlink r:id="rId14" w:history="1">
+              <w:r>
+                <w:rPr>
+                  <w:rStyle w:val="Hyperlink"/>
+                  <w:rFonts w:eastAsia="Times New Roman" w:cs="Arial"/>
+                  <w:lang w:eastAsia="en-GB"/>
+                </w:rPr>
+                <w:t>sysdev@it.ox.ac.uk</w:t>
+              </w:r>
+            </w:hyperlink>
+          </w:p>
+          <w:p>
+            <w:pPr>
+              <w:textAlignment w:val="baseline"/>
               <w:rPr>
                 <w:rFonts w:eastAsia="Times New Roman" w:cs="Arial"/>
                 <w:lang w:eastAsia="en-GB"/>
               </w:rPr>
-              <w:t xml:space="preserve">Staging </w:t>
-            </w:r>
+            </w:pPr>
             <w:r>
               <w:rPr>
                 <w:rFonts w:eastAsia="Times New Roman" w:cs="Arial"/>
                 <w:lang w:eastAsia="en-GB"/>
               </w:rPr>
-              <w:t>interface Please supply service access to CUD as follows: Name: &lt;your name&gt; ITSS: Y/N Reason for access (required if not ITSS): ITSS Managers: Machine FQDN: Interface requested:</w:t>
+              <w:t>Subject: Request for access to CUD interface</w:t>
+            </w:r>
+          </w:p>
+          <w:p>
+            <w:pPr>
+              <w:textAlignment w:val="baseline"/>
+              <w:rPr>
+                <w:rFonts w:eastAsia="Times New Roman" w:cs="Arial"/>
+                <w:lang w:eastAsia="en-GB"/>
+              </w:rPr>
+            </w:pPr>
+            <w:r>
+              <w:rPr>
+                <w:rFonts w:eastAsia="Times New Roman" w:cs="Arial"/>
+                <w:lang w:eastAsia="en-GB"/>
+              </w:rPr>
+              <w:t>Please supply service access to CUD as follows:</w:t>
+            </w:r>
+          </w:p>
+          <w:p>
+            <w:pPr>
+              <w:textAlignment w:val="baseline"/>
+              <w:rPr>
+                <w:rFonts w:eastAsia="Times New Roman" w:cs="Arial"/>
+                <w:lang w:eastAsia="en-GB"/>
+              </w:rPr>
+            </w:pPr>
+          </w:p>
+          <w:p>
+            <w:pPr>
+              <w:textAlignment w:val="baseline"/>
+              <w:rPr>
+                <w:rFonts w:eastAsia="Times New Roman" w:cs="Arial"/>
+                <w:lang w:eastAsia="en-GB"/>
+              </w:rPr>
+            </w:pPr>
+            <w:r>
+              <w:rPr>
+                <w:rFonts w:eastAsia="Times New Roman" w:cs="Arial"/>
+                <w:lang w:eastAsia="en-GB"/>
+              </w:rPr>
+              <w:t>Name: &lt;your name&gt;</w:t>
+            </w:r>
+          </w:p>
+          <w:p>
+            <w:pPr>
+              <w:textAlignment w:val="baseline"/>
+              <w:rPr>
+                <w:rFonts w:eastAsia="Times New Roman" w:cs="Arial"/>
+                <w:lang w:eastAsia="en-GB"/>
+              </w:rPr>
+            </w:pPr>
+            <w:r>
+              <w:rPr>
+                <w:rFonts w:eastAsia="Times New Roman" w:cs="Arial"/>
+                <w:lang w:eastAsia="en-GB"/>
+              </w:rPr>
+              <w:t>ITSS: Y/N</w:t>
+            </w:r>
+          </w:p>
+          <w:p>
+            <w:pPr>
+              <w:textAlignment w:val="baseline"/>
+              <w:rPr>
+                <w:rFonts w:eastAsia="Times New Roman" w:cs="Arial"/>
+                <w:lang w:eastAsia="en-GB"/>
+              </w:rPr>
+            </w:pPr>
+            <w:r>
+              <w:rPr>
+                <w:rFonts w:eastAsia="Times New Roman" w:cs="Arial"/>
+                <w:lang w:eastAsia="en-GB"/>
+              </w:rPr>
+              <w:t>Reason for access (required if not ITSS):</w:t>
+            </w:r>
+          </w:p>
+          <w:p>
+            <w:pPr>
+              <w:textAlignment w:val="baseline"/>
+              <w:rPr>
+                <w:rFonts w:eastAsia="Times New Roman" w:cs="Arial"/>
+                <w:lang w:eastAsia="en-GB"/>
+              </w:rPr>
+            </w:pPr>
+            <w:r>
+              <w:rPr>
+                <w:rFonts w:eastAsia="Times New Roman" w:cs="Arial"/>
+                <w:lang w:eastAsia="en-GB"/>
+              </w:rPr>
+              <w:t>ITSS Managers:</w:t>
+            </w:r>
+          </w:p>
+          <w:p>
+            <w:pPr>
+              <w:textAlignment w:val="baseline"/>
+              <w:rPr>
+                <w:rFonts w:eastAsia="Times New Roman" w:cs="Arial"/>
+                <w:lang w:eastAsia="en-GB"/>
+              </w:rPr>
+            </w:pPr>
+            <w:r>
+              <w:rPr>
+                <w:rFonts w:eastAsia="Times New Roman" w:cs="Arial"/>
+                <w:lang w:eastAsia="en-GB"/>
+              </w:rPr>
+              <w:t>Machine FQDN: Interface requested:</w:t>
             </w:r>
           </w:p>
           <w:p>
@@ -2208,7 +2498,15 @@
                 <w:rFonts w:eastAsia="Times New Roman" w:cs="Arial"/>
                 <w:lang w:eastAsia="en-GB"/>
               </w:rPr>
-              <w:t xml:space="preserve"> principals or other credentials generated as a result of this request. At least one must be provided</w:t>
+              <w:t xml:space="preserve"> principals or other credentials generated as a result of this </w:t>
+            </w:r>
+            <w:r>
+              <w:rPr>
+                <w:rFonts w:eastAsia="Times New Roman" w:cs="Arial"/>
+                <w:lang w:eastAsia="en-GB"/>
+              </w:rPr>
+              <w:lastRenderedPageBreak/>
+              <w:t>request. At least one must be provided</w:t>
             </w:r>
           </w:p>
           <w:p>
@@ -2642,7 +2940,7 @@
         </w:rPr>
         <w:t xml:space="preserve"> </w:t>
       </w:r>
-      <w:hyperlink r:id="rId13" w:history="1">
+      <w:hyperlink r:id="rId15" w:history="1">
         <w:r>
           <w:rPr>
             <w:rFonts w:eastAsia="Times New Roman" w:cs="Times"/>
@@ -3407,7 +3705,7 @@
               </w:rPr>
               <w:t xml:space="preserve">Your </w:t>
             </w:r>
-            <w:hyperlink r:id="rId14" w:history="1">
+            <w:hyperlink r:id="rId16" w:history="1">
               <w:r>
                 <w:rPr>
                   <w:rStyle w:val="Hyperlink"/>
@@ -3463,7 +3761,7 @@
                 <w:rFonts w:eastAsia="Times New Roman"/>
               </w:rPr>
             </w:pPr>
-            <w:hyperlink r:id="rId15" w:history="1">
+            <w:hyperlink r:id="rId17" w:history="1">
               <w:r>
                 <w:rPr>
                   <w:rStyle w:val="Hyperlink"/>
@@ -3504,7 +3802,7 @@
               </w:rPr>
               <w:t xml:space="preserve">If you have forgotten your password or it has become out-of-date, you need to contact </w:t>
             </w:r>
-            <w:hyperlink r:id="rId16" w:history="1">
+            <w:hyperlink r:id="rId18" w:history="1">
               <w:r>
                 <w:rPr>
                   <w:rStyle w:val="Hyperlink"/>
@@ -3759,7 +4057,7 @@
               </w:rPr>
               <w:t xml:space="preserve"> -p &lt;your username&gt;</w:t>
             </w:r>
-            <w:hyperlink r:id="rId17" w:history="1">
+            <w:hyperlink r:id="rId19" w:history="1">
               <w:r>
                 <w:rPr>
                   <w:rStyle w:val="Hyperlink"/>
@@ -4068,7 +4366,7 @@
                           <pic:cNvPicPr/>
                         </pic:nvPicPr>
                         <pic:blipFill>
-                          <a:blip r:embed="rId18">
+                          <a:blip r:embed="rId20">
                             <a:extLst>
                               <a:ext uri="{28A0092B-C50C-407E-A947-70E740481C1C}">
                                 <a14:useLocalDpi xmlns:a14="http://schemas.microsoft.com/office/drawing/2010/main" val="0"/>
@@ -4475,7 +4773,7 @@
               </w:rPr>
               <w:t xml:space="preserve"> at </w:t>
             </w:r>
-            <w:hyperlink r:id="rId19" w:history="1">
+            <w:hyperlink r:id="rId21" w:history="1">
               <w:r>
                 <w:rPr>
                   <w:rStyle w:val="Hyperlink"/>
@@ -5663,76 +5961,67 @@
                 <w:szCs w:val="18"/>
               </w:rPr>
             </w:pPr>
-            <w:proofErr w:type="gramStart"/>
             <w:r>
               <w:rPr>
                 <w:i/>
                 <w:szCs w:val="18"/>
               </w:rPr>
-              <w:t>java</w:t>
-            </w:r>
-            <w:proofErr w:type="gramEnd"/>
+              <w:t xml:space="preserve">java -Djava.security.krb5.conf=krb5.conf -jar NegotiateRestClient.jar -c </w:t>
+            </w:r>
+            <w:proofErr w:type="spellStart"/>
             <w:r>
               <w:rPr>
                 <w:i/>
                 <w:szCs w:val="18"/>
               </w:rPr>
-              <w:t xml:space="preserve"> -Djava.security.krb5.conf=krb5.conf -jar NegotiateRestClient.jar -c </w:t>
-            </w:r>
-            <w:proofErr w:type="spellStart"/>
+              <w:t>login.conf</w:t>
+            </w:r>
+            <w:proofErr w:type="spellEnd"/>
             <w:r>
               <w:rPr>
                 <w:i/>
                 <w:szCs w:val="18"/>
               </w:rPr>
-              <w:t>login.conf</w:t>
-            </w:r>
-            <w:proofErr w:type="spellEnd"/>
+              <w:t xml:space="preserve"> -m </w:t>
+            </w:r>
+            <w:proofErr w:type="spellStart"/>
             <w:r>
               <w:rPr>
                 <w:i/>
                 <w:szCs w:val="18"/>
               </w:rPr>
-              <w:t xml:space="preserve"> -m </w:t>
-            </w:r>
-            <w:proofErr w:type="spellStart"/>
+              <w:t>gssnegotiat</w:t>
+            </w:r>
             <w:r>
               <w:rPr>
                 <w:i/>
                 <w:szCs w:val="18"/>
               </w:rPr>
-              <w:t>gssnegotiat</w:t>
-            </w:r>
+              <w:t>e</w:t>
+            </w:r>
+            <w:proofErr w:type="spellEnd"/>
             <w:r>
               <w:rPr>
                 <w:i/>
                 <w:szCs w:val="18"/>
               </w:rPr>
-              <w:t>e</w:t>
-            </w:r>
-            <w:proofErr w:type="spellEnd"/>
+              <w:t>-</w:t>
+            </w:r>
+            <w:proofErr w:type="spellStart"/>
             <w:r>
               <w:rPr>
                 <w:i/>
                 <w:szCs w:val="18"/>
               </w:rPr>
-              <w:t>-</w:t>
-            </w:r>
-            <w:proofErr w:type="spellStart"/>
+              <w:t>keytab</w:t>
+            </w:r>
+            <w:proofErr w:type="spellEnd"/>
             <w:r>
               <w:rPr>
                 <w:i/>
                 <w:szCs w:val="18"/>
               </w:rPr>
-              <w:t>keytab</w:t>
-            </w:r>
-            <w:proofErr w:type="spellEnd"/>
-            <w:r>
-              <w:rPr>
-                <w:i/>
-                <w:szCs w:val="18"/>
-              </w:rPr>
-              <w:t>-client -G -u https://ws.</w:t>
+              <w:t>-client -G -u https://ws</w:t>
             </w:r>
             <w:r>
               <w:rPr>
@@ -5917,7 +6206,15 @@
               <w:rPr>
                 <w:szCs w:val="18"/>
               </w:rPr>
-              <w:t>If this has worked you can now query CUD Staging DB for test data.</w:t>
+              <w:t xml:space="preserve">If this has worked you can now query CUD </w:t>
+            </w:r>
+            <w:bookmarkStart w:id="0" w:name="_GoBack"/>
+            <w:bookmarkEnd w:id="0"/>
+            <w:r>
+              <w:rPr>
+                <w:szCs w:val="18"/>
+              </w:rPr>
+              <w:t>DB for test data.</w:t>
             </w:r>
           </w:p>
         </w:tc>
@@ -6325,12 +6622,12 @@
           </w:p>
           <w:p/>
           <w:p>
-            <w:hyperlink r:id="rId20" w:history="1">
+            <w:hyperlink r:id="rId22" w:history="1">
               <w:r>
                 <w:rPr>
                   <w:rStyle w:val="Hyperlink"/>
                 </w:rPr>
-                <w:t>https://ui-staging-cad.cud.ox.ac.uk/cudui/</w:t>
+                <w:t>https://ui.cud.ox.ac.uk/cudui/</w:t>
               </w:r>
             </w:hyperlink>
           </w:p>
@@ -6559,7 +6856,7 @@
               </w:rPr>
             </w:pPr>
             <w:r>
-              <w:t>If this has worked you can now query CUD Staging DB for test data.</w:t>
+              <w:t>If this has worked you can now query CUD DB for test data.</w:t>
             </w:r>
           </w:p>
         </w:tc>
@@ -7136,7 +7433,7 @@
                 <w:sz w:val="14"/>
               </w:rPr>
             </w:pPr>
-            <w:hyperlink r:id="rId21" w:history="1">
+            <w:hyperlink r:id="rId23" w:history="1">
               <w:r>
                 <w:rPr>
                   <w:rStyle w:val="Hyperlink"/>
@@ -7215,27 +7512,13 @@
                 <w:sz w:val="18"/>
               </w:rPr>
             </w:pPr>
-            <w:hyperlink r:id="rId22" w:history="1">
+            <w:hyperlink r:id="rId24" w:history="1">
               <w:r>
                 <w:rPr>
                   <w:rStyle w:val="Hyperlink"/>
                   <w:sz w:val="18"/>
                 </w:rPr>
-                <w:t>https://downloads.oucs.ox.ac.uk/sysdev/cud/cudwspu</w:t>
-              </w:r>
-              <w:r>
-                <w:rPr>
-                  <w:rStyle w:val="Hyperlink"/>
-                  <w:sz w:val="18"/>
-                </w:rPr>
-                <w:t>l</w:t>
-              </w:r>
-              <w:r>
-                <w:rPr>
-                  <w:rStyle w:val="Hyperlink"/>
-                  <w:sz w:val="18"/>
-                </w:rPr>
-                <w:t>ltransform.ps1</w:t>
+                <w:t>https://downloads.oucs.ox.ac.uk/sysdev/cud/cudwspulltransform.ps1</w:t>
               </w:r>
             </w:hyperlink>
           </w:p>
@@ -7329,7 +7612,7 @@
                 <w:sz w:val="18"/>
               </w:rPr>
             </w:pPr>
-            <w:hyperlink r:id="rId23" w:history="1">
+            <w:hyperlink r:id="rId25" w:history="1">
               <w:r>
                 <w:rPr>
                   <w:rStyle w:val="Hyperlink"/>
@@ -7767,7 +8050,7 @@
               </w:rPr>
               <w:t xml:space="preserve">To: </w:t>
             </w:r>
-            <w:hyperlink r:id="rId24" w:history="1">
+            <w:hyperlink r:id="rId26" w:history="1">
               <w:r>
                 <w:rPr>
                   <w:rStyle w:val="Hyperlink"/>
@@ -8756,8 +9039,6 @@
                     </w:rPr>
                     <w:t>cud:uas_sits:gnd</w:t>
                   </w:r>
-                  <w:bookmarkStart w:id="0" w:name="_GoBack"/>
-                  <w:bookmarkEnd w:id="0"/>
                   <w:proofErr w:type="spellEnd"/>
                 </w:p>
               </w:tc>
@@ -10011,7 +10292,7 @@
                           <pic:cNvPicPr/>
                         </pic:nvPicPr>
                         <pic:blipFill>
-                          <a:blip r:embed="rId25">
+                          <a:blip r:embed="rId27">
                             <a:extLst>
                               <a:ext uri="{28A0092B-C50C-407E-A947-70E740481C1C}">
                                 <a14:useLocalDpi xmlns:a14="http://schemas.microsoft.com/office/drawing/2010/main" val="0"/>
@@ -10166,7 +10447,7 @@
                           <pic:cNvPicPr/>
                         </pic:nvPicPr>
                         <pic:blipFill>
-                          <a:blip r:embed="rId26">
+                          <a:blip r:embed="rId28">
                             <a:extLst>
                               <a:ext uri="{28A0092B-C50C-407E-A947-70E740481C1C}">
                                 <a14:useLocalDpi xmlns:a14="http://schemas.microsoft.com/office/drawing/2010/main" val="0"/>
@@ -10271,7 +10552,7 @@
                           <pic:cNvPicPr/>
                         </pic:nvPicPr>
                         <pic:blipFill>
-                          <a:blip r:embed="rId27">
+                          <a:blip r:embed="rId29">
                             <a:extLst>
                               <a:ext uri="{28A0092B-C50C-407E-A947-70E740481C1C}">
                                 <a14:useLocalDpi xmlns:a14="http://schemas.microsoft.com/office/drawing/2010/main" val="0"/>
@@ -10364,7 +10645,7 @@
                           <pic:cNvPicPr/>
                         </pic:nvPicPr>
                         <pic:blipFill>
-                          <a:blip r:embed="rId28">
+                          <a:blip r:embed="rId30">
                             <a:extLst>
                               <a:ext uri="{28A0092B-C50C-407E-A947-70E740481C1C}">
                                 <a14:useLocalDpi xmlns:a14="http://schemas.microsoft.com/office/drawing/2010/main" val="0"/>
@@ -10430,7 +10711,7 @@
                           <pic:cNvPicPr/>
                         </pic:nvPicPr>
                         <pic:blipFill>
-                          <a:blip r:embed="rId29">
+                          <a:blip r:embed="rId31">
                             <a:extLst>
                               <a:ext uri="{28A0092B-C50C-407E-A947-70E740481C1C}">
                                 <a14:useLocalDpi xmlns:a14="http://schemas.microsoft.com/office/drawing/2010/main" val="0"/>
@@ -10496,7 +10777,7 @@
                           <pic:cNvPicPr/>
                         </pic:nvPicPr>
                         <pic:blipFill>
-                          <a:blip r:embed="rId30">
+                          <a:blip r:embed="rId32">
                             <a:extLst>
                               <a:ext uri="{28A0092B-C50C-407E-A947-70E740481C1C}">
                                 <a14:useLocalDpi xmlns:a14="http://schemas.microsoft.com/office/drawing/2010/main" val="0"/>
@@ -10906,7 +11187,7 @@
       </w:r>
     </w:p>
     <w:sectPr>
-      <w:headerReference w:type="default" r:id="rId31"/>
+      <w:headerReference w:type="default" r:id="rId33"/>
       <w:pgSz w:w="11906" w:h="16838"/>
       <w:pgMar w:top="1440" w:right="1440" w:bottom="1440" w:left="1440" w:header="708" w:footer="708" w:gutter="0"/>
       <w:cols w:space="708"/>
@@ -16687,6 +16968,7 @@
       <w:spacing w:after="0" w:line="240" w:lineRule="auto"/>
     </w:pPr>
     <w:tblPr>
+      <w:tblInd w:w="0" w:type="dxa"/>
       <w:tblBorders>
         <w:top w:val="single" w:sz="4" w:space="0" w:color="auto"/>
         <w:left w:val="single" w:sz="4" w:space="0" w:color="auto"/>
@@ -16695,6 +16977,12 @@
         <w:insideH w:val="single" w:sz="4" w:space="0" w:color="auto"/>
         <w:insideV w:val="single" w:sz="4" w:space="0" w:color="auto"/>
       </w:tblBorders>
+      <w:tblCellMar>
+        <w:top w:w="0" w:type="dxa"/>
+        <w:left w:w="108" w:type="dxa"/>
+        <w:bottom w:w="0" w:type="dxa"/>
+        <w:right w:w="108" w:type="dxa"/>
+      </w:tblCellMar>
     </w:tblPr>
   </w:style>
   <w:style w:type="paragraph" w:styleId="BalloonText">
@@ -17364,6 +17652,7 @@
       <w:spacing w:after="0" w:line="240" w:lineRule="auto"/>
     </w:pPr>
     <w:tblPr>
+      <w:tblInd w:w="0" w:type="dxa"/>
       <w:tblBorders>
         <w:top w:val="single" w:sz="4" w:space="0" w:color="auto"/>
         <w:left w:val="single" w:sz="4" w:space="0" w:color="auto"/>
@@ -17372,6 +17661,12 @@
         <w:insideH w:val="single" w:sz="4" w:space="0" w:color="auto"/>
         <w:insideV w:val="single" w:sz="4" w:space="0" w:color="auto"/>
       </w:tblBorders>
+      <w:tblCellMar>
+        <w:top w:w="0" w:type="dxa"/>
+        <w:left w:w="108" w:type="dxa"/>
+        <w:bottom w:w="0" w:type="dxa"/>
+        <w:right w:w="108" w:type="dxa"/>
+      </w:tblCellMar>
     </w:tblPr>
   </w:style>
   <w:style w:type="paragraph" w:styleId="BalloonText">
@@ -17842,21 +18137,6 @@
 </file>
 
 <file path=customXml/item1.xml><?xml version="1.0" encoding="utf-8"?>
-<p:properties xmlns:p="http://schemas.microsoft.com/office/2006/metadata/properties" xmlns:xsi="http://www.w3.org/2001/XMLSchema-instance" xmlns:pc="http://schemas.microsoft.com/office/infopath/2007/PartnerControls">
-  <documentManagement/>
-</p:properties>
-</file>
-
-<file path=customXml/item2.xml><?xml version="1.0" encoding="utf-8"?>
-<?mso-contentType ?>
-<FormTemplates xmlns="http://schemas.microsoft.com/sharepoint/v3/contenttype/forms">
-  <Display>DocumentLibraryForm</Display>
-  <Edit>DocumentLibraryForm</Edit>
-  <New>DocumentLibraryForm</New>
-</FormTemplates>
-</file>
-
-<file path=customXml/item3.xml><?xml version="1.0" encoding="utf-8"?>
 <ct:contentTypeSchema xmlns:ct="http://schemas.microsoft.com/office/2006/metadata/contentType" xmlns:ma="http://schemas.microsoft.com/office/2006/metadata/properties/metaAttributes" ct:_="" ma:_="" ma:contentTypeName="Document" ma:contentTypeID="0x010100A4AC7A84BE00BE4C86393647BDAAB75D" ma:contentTypeVersion="0" ma:contentTypeDescription="Create a new document." ma:contentTypeScope="" ma:versionID="2cf104013e560da00fdcf0923a558540">
   <xsd:schema xmlns:xsd="http://www.w3.org/2001/XMLSchema" xmlns:xs="http://www.w3.org/2001/XMLSchema" xmlns:p="http://schemas.microsoft.com/office/2006/metadata/properties" targetNamespace="http://schemas.microsoft.com/office/2006/metadata/properties" ma:root="true" ma:fieldsID="c64490b4aec6201516c3a874156f37b2">
     <xsd:element name="properties">
@@ -17970,34 +18250,26 @@
 </ct:contentTypeSchema>
 </file>
 
+<file path=customXml/item2.xml><?xml version="1.0" encoding="utf-8"?>
+<?mso-contentType ?>
+<FormTemplates xmlns="http://schemas.microsoft.com/sharepoint/v3/contenttype/forms">
+  <Display>DocumentLibraryForm</Display>
+  <Edit>DocumentLibraryForm</Edit>
+  <New>DocumentLibraryForm</New>
+</FormTemplates>
+</file>
+
+<file path=customXml/item3.xml><?xml version="1.0" encoding="utf-8"?>
+<p:properties xmlns:p="http://schemas.microsoft.com/office/2006/metadata/properties" xmlns:xsi="http://www.w3.org/2001/XMLSchema-instance" xmlns:pc="http://schemas.microsoft.com/office/infopath/2007/PartnerControls">
+  <documentManagement/>
+</p:properties>
+</file>
+
 <file path=customXml/item4.xml><?xml version="1.0" encoding="utf-8"?>
 <b:Sources xmlns:b="http://schemas.openxmlformats.org/officeDocument/2006/bibliography" xmlns="http://schemas.openxmlformats.org/officeDocument/2006/bibliography" SelectedStyle="\APA.XSL" StyleName="APA"/>
 </file>
 
 <file path=customXml/itemProps1.xml><?xml version="1.0" encoding="utf-8"?>
-<ds:datastoreItem xmlns:ds="http://schemas.openxmlformats.org/officeDocument/2006/customXml" ds:itemID="{691A2256-E42B-4FB6-9481-B72C1033D842}">
-  <ds:schemaRefs>
-    <ds:schemaRef ds:uri="http://schemas.microsoft.com/office/infopath/2007/PartnerControls"/>
-    <ds:schemaRef ds:uri="http://schemas.openxmlformats.org/package/2006/metadata/core-properties"/>
-    <ds:schemaRef ds:uri="http://purl.org/dc/elements/1.1/"/>
-    <ds:schemaRef ds:uri="http://purl.org/dc/dcmitype/"/>
-    <ds:schemaRef ds:uri="http://www.w3.org/XML/1998/namespace"/>
-    <ds:schemaRef ds:uri="http://purl.org/dc/terms/"/>
-    <ds:schemaRef ds:uri="http://schemas.microsoft.com/office/2006/metadata/properties"/>
-    <ds:schemaRef ds:uri="http://schemas.microsoft.com/office/2006/documentManagement/types"/>
-  </ds:schemaRefs>
-</ds:datastoreItem>
-</file>
-
-<file path=customXml/itemProps2.xml><?xml version="1.0" encoding="utf-8"?>
-<ds:datastoreItem xmlns:ds="http://schemas.openxmlformats.org/officeDocument/2006/customXml" ds:itemID="{6CCE1011-0548-4332-8932-9162BD1D229F}">
-  <ds:schemaRefs>
-    <ds:schemaRef ds:uri="http://schemas.microsoft.com/sharepoint/v3/contenttype/forms"/>
-  </ds:schemaRefs>
-</ds:datastoreItem>
-</file>
-
-<file path=customXml/itemProps3.xml><?xml version="1.0" encoding="utf-8"?>
 <ds:datastoreItem xmlns:ds="http://schemas.openxmlformats.org/officeDocument/2006/customXml" ds:itemID="{A1EE8CD4-9AE6-4A14-ABD3-B9FC825E3F29}">
   <ds:schemaRefs>
     <ds:schemaRef ds:uri="http://schemas.microsoft.com/office/2006/metadata/contentType"/>
@@ -18013,8 +18285,25 @@
 </ds:datastoreItem>
 </file>
 
+<file path=customXml/itemProps2.xml><?xml version="1.0" encoding="utf-8"?>
+<ds:datastoreItem xmlns:ds="http://schemas.openxmlformats.org/officeDocument/2006/customXml" ds:itemID="{6CCE1011-0548-4332-8932-9162BD1D229F}">
+  <ds:schemaRefs>
+    <ds:schemaRef ds:uri="http://schemas.microsoft.com/sharepoint/v3/contenttype/forms"/>
+  </ds:schemaRefs>
+</ds:datastoreItem>
+</file>
+
+<file path=customXml/itemProps3.xml><?xml version="1.0" encoding="utf-8"?>
+<ds:datastoreItem xmlns:ds="http://schemas.openxmlformats.org/officeDocument/2006/customXml" ds:itemID="{691A2256-E42B-4FB6-9481-B72C1033D842}">
+  <ds:schemaRefs>
+    <ds:schemaRef ds:uri="http://schemas.microsoft.com/office/2006/metadata/properties"/>
+    <ds:schemaRef ds:uri="http://schemas.microsoft.com/office/infopath/2007/PartnerControls"/>
+  </ds:schemaRefs>
+</ds:datastoreItem>
+</file>
+
 <file path=customXml/itemProps4.xml><?xml version="1.0" encoding="utf-8"?>
-<ds:datastoreItem xmlns:ds="http://schemas.openxmlformats.org/officeDocument/2006/customXml" ds:itemID="{97185A8F-58F6-45D7-9802-2FBBE43CA2B4}">
+<ds:datastoreItem xmlns:ds="http://schemas.openxmlformats.org/officeDocument/2006/customXml" ds:itemID="{C5B80916-5BE8-4A43-B4CE-084128D57650}">
   <ds:schemaRefs>
     <ds:schemaRef ds:uri="http://schemas.openxmlformats.org/officeDocument/2006/bibliography"/>
   </ds:schemaRefs>

</xml_diff>